<commit_message>
TS 5 files under edits 11/06/2021
</commit_message>
<xml_diff>
--- a/TS-Padam/TS-5.6/TS 5.6 Tamil Pada Paatam Corrections.docx
+++ b/TS-Padam/TS-5.6/TS 5.6 Tamil Pada Paatam Corrections.docx
@@ -21,27 +21,7 @@
           <w:szCs w:val="32"/>
           <w:u w:val="single"/>
         </w:rPr>
-        <w:t xml:space="preserve">TS Pada Paatam – TS 5.6 </w:t>
-      </w:r>
-      <w:r>
-        <w:rPr>
-          <w:b/>
-          <w:bCs/>
-          <w:sz w:val="32"/>
-          <w:szCs w:val="32"/>
-          <w:u w:val="single"/>
-        </w:rPr>
-        <w:t>Tamil</w:t>
-      </w:r>
-      <w:r>
-        <w:rPr>
-          <w:b/>
-          <w:bCs/>
-          <w:sz w:val="32"/>
-          <w:szCs w:val="32"/>
-          <w:u w:val="single"/>
-        </w:rPr>
-        <w:t xml:space="preserve"> co</w:t>
+        <w:t>TS Pada Paatam – TS 5.6 Tamil co</w:t>
       </w:r>
       <w:r>
         <w:rPr>
@@ -97,7 +77,23 @@
           <w:b/>
           <w:bCs/>
         </w:rPr>
-        <w:t xml:space="preserve"> (ignore those which are already incorporated in your book’s version and date)</w:t>
+        <w:t xml:space="preserve"> (</w:t>
+      </w:r>
+      <w:proofErr w:type="gramStart"/>
+      <w:r>
+        <w:rPr>
+          <w:b/>
+          <w:bCs/>
+        </w:rPr>
+        <w:t>ignore</w:t>
+      </w:r>
+      <w:proofErr w:type="gramEnd"/>
+      <w:r>
+        <w:rPr>
+          <w:b/>
+          <w:bCs/>
+        </w:rPr>
+        <w:t xml:space="preserve"> those which are already incorporated in your book’s version and date)</w:t>
       </w:r>
     </w:p>
     <w:tbl>
@@ -129,12 +125,16 @@
               <w:spacing w:before="0" w:line="240" w:lineRule="auto"/>
               <w:jc w:val="center"/>
               <w:rPr>
+                <w:b/>
+                <w:bCs/>
                 <w:sz w:val="32"/>
                 <w:szCs w:val="32"/>
               </w:rPr>
             </w:pPr>
             <w:r>
               <w:rPr>
+                <w:b/>
+                <w:bCs/>
                 <w:sz w:val="32"/>
                 <w:szCs w:val="32"/>
               </w:rPr>
@@ -146,12 +146,16 @@
               <w:spacing w:before="0" w:line="240" w:lineRule="auto"/>
               <w:jc w:val="center"/>
               <w:rPr>
+                <w:b/>
+                <w:bCs/>
                 <w:sz w:val="32"/>
                 <w:szCs w:val="32"/>
               </w:rPr>
             </w:pPr>
             <w:r>
               <w:rPr>
+                <w:b/>
+                <w:bCs/>
                 <w:sz w:val="32"/>
                 <w:szCs w:val="32"/>
               </w:rPr>
@@ -168,12 +172,16 @@
               <w:spacing w:before="0" w:line="240" w:lineRule="auto"/>
               <w:jc w:val="center"/>
               <w:rPr>
+                <w:b/>
+                <w:bCs/>
                 <w:sz w:val="32"/>
                 <w:szCs w:val="32"/>
               </w:rPr>
             </w:pPr>
             <w:r>
               <w:rPr>
+                <w:b/>
+                <w:bCs/>
                 <w:sz w:val="32"/>
                 <w:szCs w:val="32"/>
               </w:rPr>
@@ -191,12 +199,16 @@
               <w:ind w:right="-18"/>
               <w:jc w:val="center"/>
               <w:rPr>
+                <w:b/>
+                <w:bCs/>
                 <w:sz w:val="32"/>
                 <w:szCs w:val="32"/>
               </w:rPr>
             </w:pPr>
             <w:r>
               <w:rPr>
+                <w:b/>
+                <w:bCs/>
                 <w:sz w:val="32"/>
                 <w:szCs w:val="32"/>
               </w:rPr>
@@ -327,6 +339,7 @@
               </w:rPr>
             </w:pPr>
             <w:proofErr w:type="spellStart"/>
+            <w:proofErr w:type="gramStart"/>
             <w:r>
               <w:rPr>
                 <w:rFonts w:cs="Latha"/>
@@ -346,7 +359,18 @@
                 <w:szCs w:val="28"/>
                 <w:lang w:bidi="ta-IN"/>
               </w:rPr>
-              <w:t xml:space="preserve">  No. </w:t>
+              <w:t xml:space="preserve">  No.</w:t>
+            </w:r>
+            <w:proofErr w:type="gramEnd"/>
+            <w:r>
+              <w:rPr>
+                <w:rFonts w:cs="Latha"/>
+                <w:b/>
+                <w:sz w:val="28"/>
+                <w:szCs w:val="28"/>
+                <w:lang w:bidi="ta-IN"/>
+              </w:rPr>
+              <w:t xml:space="preserve"> </w:t>
             </w:r>
             <w:r>
               <w:rPr>
@@ -694,7 +718,23 @@
           <w:b/>
           <w:bCs/>
         </w:rPr>
-        <w:t xml:space="preserve"> (ignore those which are already incorporated in your book’s version and date)</w:t>
+        <w:t xml:space="preserve"> (</w:t>
+      </w:r>
+      <w:proofErr w:type="gramStart"/>
+      <w:r>
+        <w:rPr>
+          <w:b/>
+          <w:bCs/>
+        </w:rPr>
+        <w:t>ignore</w:t>
+      </w:r>
+      <w:proofErr w:type="gramEnd"/>
+      <w:r>
+        <w:rPr>
+          <w:b/>
+          <w:bCs/>
+        </w:rPr>
+        <w:t xml:space="preserve"> those which are already incorporated in your book’s version and date)</w:t>
       </w:r>
     </w:p>
     <w:tbl>
@@ -907,6 +947,7 @@
               </w:rPr>
             </w:pPr>
             <w:proofErr w:type="spellStart"/>
+            <w:proofErr w:type="gramStart"/>
             <w:r>
               <w:rPr>
                 <w:rFonts w:cs="Latha"/>
@@ -928,7 +969,19 @@
                 <w:szCs w:val="28"/>
                 <w:lang w:bidi="ta-IN"/>
               </w:rPr>
-              <w:t xml:space="preserve">  No. 7</w:t>
+              <w:t xml:space="preserve">  No.</w:t>
+            </w:r>
+            <w:proofErr w:type="gramEnd"/>
+            <w:r>
+              <w:rPr>
+                <w:rFonts w:cs="Latha"/>
+                <w:b/>
+                <w:bCs/>
+                <w:sz w:val="28"/>
+                <w:szCs w:val="28"/>
+                <w:lang w:bidi="ta-IN"/>
+              </w:rPr>
+              <w:t xml:space="preserve"> 7</w:t>
             </w:r>
           </w:p>
         </w:tc>
@@ -1288,6 +1341,7 @@
               </w:rPr>
             </w:pPr>
             <w:proofErr w:type="spellStart"/>
+            <w:proofErr w:type="gramStart"/>
             <w:r>
               <w:rPr>
                 <w:rFonts w:cs="Latha"/>
@@ -1309,7 +1363,19 @@
                 <w:szCs w:val="28"/>
                 <w:lang w:bidi="ta-IN"/>
               </w:rPr>
-              <w:t xml:space="preserve">  No. 16</w:t>
+              <w:t xml:space="preserve">  No.</w:t>
+            </w:r>
+            <w:proofErr w:type="gramEnd"/>
+            <w:r>
+              <w:rPr>
+                <w:rFonts w:cs="Latha"/>
+                <w:b/>
+                <w:bCs/>
+                <w:sz w:val="28"/>
+                <w:szCs w:val="28"/>
+                <w:lang w:bidi="ta-IN"/>
+              </w:rPr>
+              <w:t xml:space="preserve"> 16</w:t>
             </w:r>
           </w:p>
         </w:tc>
@@ -1765,6 +1831,7 @@
               </w:rPr>
             </w:pPr>
             <w:proofErr w:type="spellStart"/>
+            <w:proofErr w:type="gramStart"/>
             <w:r>
               <w:rPr>
                 <w:rFonts w:cs="Latha"/>
@@ -1786,7 +1853,19 @@
                 <w:szCs w:val="28"/>
                 <w:lang w:bidi="ta-IN"/>
               </w:rPr>
-              <w:t xml:space="preserve">  No. 22</w:t>
+              <w:t xml:space="preserve">  No.</w:t>
+            </w:r>
+            <w:proofErr w:type="gramEnd"/>
+            <w:r>
+              <w:rPr>
+                <w:rFonts w:cs="Latha"/>
+                <w:b/>
+                <w:bCs/>
+                <w:sz w:val="28"/>
+                <w:szCs w:val="28"/>
+                <w:lang w:bidi="ta-IN"/>
+              </w:rPr>
+              <w:t xml:space="preserve"> 22</w:t>
             </w:r>
           </w:p>
         </w:tc>
@@ -2140,6 +2219,7 @@
               </w:rPr>
             </w:pPr>
             <w:proofErr w:type="spellStart"/>
+            <w:proofErr w:type="gramStart"/>
             <w:r>
               <w:rPr>
                 <w:rFonts w:cs="Latha"/>
@@ -2161,7 +2241,19 @@
                 <w:szCs w:val="28"/>
                 <w:lang w:bidi="ta-IN"/>
               </w:rPr>
-              <w:t xml:space="preserve">  No. 48</w:t>
+              <w:t xml:space="preserve">  No.</w:t>
+            </w:r>
+            <w:proofErr w:type="gramEnd"/>
+            <w:r>
+              <w:rPr>
+                <w:rFonts w:cs="Latha"/>
+                <w:b/>
+                <w:bCs/>
+                <w:sz w:val="28"/>
+                <w:szCs w:val="28"/>
+                <w:lang w:bidi="ta-IN"/>
+              </w:rPr>
+              <w:t xml:space="preserve"> 48</w:t>
             </w:r>
           </w:p>
         </w:tc>
@@ -2788,6 +2880,7 @@
               </w:rPr>
             </w:pPr>
             <w:proofErr w:type="spellStart"/>
+            <w:proofErr w:type="gramStart"/>
             <w:r>
               <w:rPr>
                 <w:rFonts w:cs="Latha"/>
@@ -2809,7 +2902,19 @@
                 <w:szCs w:val="28"/>
                 <w:lang w:bidi="ta-IN"/>
               </w:rPr>
-              <w:t xml:space="preserve">  No. 52</w:t>
+              <w:t xml:space="preserve">  No.</w:t>
+            </w:r>
+            <w:proofErr w:type="gramEnd"/>
+            <w:r>
+              <w:rPr>
+                <w:rFonts w:cs="Latha"/>
+                <w:b/>
+                <w:bCs/>
+                <w:sz w:val="28"/>
+                <w:szCs w:val="28"/>
+                <w:lang w:bidi="ta-IN"/>
+              </w:rPr>
+              <w:t xml:space="preserve"> 52</w:t>
             </w:r>
           </w:p>
         </w:tc>
@@ -3166,6 +3271,7 @@
               </w:rPr>
             </w:pPr>
             <w:proofErr w:type="spellStart"/>
+            <w:proofErr w:type="gramStart"/>
             <w:r>
               <w:rPr>
                 <w:rFonts w:cs="Latha"/>
@@ -3187,7 +3293,19 @@
                 <w:szCs w:val="28"/>
                 <w:lang w:bidi="ta-IN"/>
               </w:rPr>
-              <w:t xml:space="preserve">  No. 54</w:t>
+              <w:t xml:space="preserve">  No.</w:t>
+            </w:r>
+            <w:proofErr w:type="gramEnd"/>
+            <w:r>
+              <w:rPr>
+                <w:rFonts w:cs="Latha"/>
+                <w:b/>
+                <w:bCs/>
+                <w:sz w:val="28"/>
+                <w:szCs w:val="28"/>
+                <w:lang w:bidi="ta-IN"/>
+              </w:rPr>
+              <w:t xml:space="preserve"> 54</w:t>
             </w:r>
           </w:p>
         </w:tc>
@@ -3697,7 +3815,23 @@
           <w:b/>
           <w:bCs/>
         </w:rPr>
-        <w:t>(ignore those which are already incorporated in your book’s version and date)</w:t>
+        <w:t>(</w:t>
+      </w:r>
+      <w:proofErr w:type="gramStart"/>
+      <w:r>
+        <w:rPr>
+          <w:b/>
+          <w:bCs/>
+        </w:rPr>
+        <w:t>ignore</w:t>
+      </w:r>
+      <w:proofErr w:type="gramEnd"/>
+      <w:r>
+        <w:rPr>
+          <w:b/>
+          <w:bCs/>
+        </w:rPr>
+        <w:t xml:space="preserve"> those which are already incorporated in your book’s version and date)</w:t>
       </w:r>
     </w:p>
     <w:tbl>
@@ -3874,7 +4008,19 @@
                 <w:szCs w:val="28"/>
                 <w:lang w:bidi="ta-IN"/>
               </w:rPr>
-              <w:t xml:space="preserve">8th  </w:t>
+              <w:t>8</w:t>
+            </w:r>
+            <w:proofErr w:type="gramStart"/>
+            <w:r>
+              <w:rPr>
+                <w:rFonts w:cs="Latha"/>
+                <w:b/>
+                <w:bCs/>
+                <w:sz w:val="28"/>
+                <w:szCs w:val="28"/>
+                <w:lang w:bidi="ta-IN"/>
+              </w:rPr>
+              <w:t xml:space="preserve">th  </w:t>
             </w:r>
             <w:proofErr w:type="spellStart"/>
             <w:r>
@@ -3889,6 +4035,7 @@
               <w:t>Panchaati</w:t>
             </w:r>
             <w:proofErr w:type="spellEnd"/>
+            <w:proofErr w:type="gramEnd"/>
           </w:p>
           <w:p>
             <w:pPr>
@@ -4602,7 +4749,23 @@
                 <w:sz w:val="32"/>
                 <w:szCs w:val="32"/>
               </w:rPr>
-              <w:t xml:space="preserve">(lower </w:t>
+              <w:t>(</w:t>
+            </w:r>
+            <w:proofErr w:type="gramStart"/>
+            <w:r>
+              <w:rPr>
+                <w:sz w:val="32"/>
+                <w:szCs w:val="32"/>
+              </w:rPr>
+              <w:t>lower</w:t>
+            </w:r>
+            <w:proofErr w:type="gramEnd"/>
+            <w:r>
+              <w:rPr>
+                <w:sz w:val="32"/>
+                <w:szCs w:val="32"/>
+              </w:rPr>
+              <w:t xml:space="preserve"> </w:t>
             </w:r>
             <w:proofErr w:type="spellStart"/>
             <w:r>
@@ -4688,7 +4851,19 @@
                 <w:szCs w:val="28"/>
                 <w:lang w:bidi="ta-IN"/>
               </w:rPr>
-              <w:t xml:space="preserve">15th  </w:t>
+              <w:t>15</w:t>
+            </w:r>
+            <w:proofErr w:type="gramStart"/>
+            <w:r>
+              <w:rPr>
+                <w:rFonts w:cs="Latha"/>
+                <w:b/>
+                <w:bCs/>
+                <w:sz w:val="28"/>
+                <w:szCs w:val="28"/>
+                <w:lang w:bidi="ta-IN"/>
+              </w:rPr>
+              <w:t xml:space="preserve">th  </w:t>
             </w:r>
             <w:proofErr w:type="spellStart"/>
             <w:r>
@@ -4703,6 +4878,7 @@
               <w:t>Panchaati</w:t>
             </w:r>
             <w:proofErr w:type="spellEnd"/>
+            <w:proofErr w:type="gramEnd"/>
           </w:p>
         </w:tc>
         <w:tc>
@@ -5202,6 +5378,7 @@
               <w:t>(</w:t>
             </w:r>
             <w:proofErr w:type="spellStart"/>
+            <w:proofErr w:type="gramStart"/>
             <w:r>
               <w:rPr>
                 <w:sz w:val="32"/>
@@ -5210,6 +5387,7 @@
               <w:t>visargam</w:t>
             </w:r>
             <w:proofErr w:type="spellEnd"/>
+            <w:proofErr w:type="gramEnd"/>
             <w:r>
               <w:rPr>
                 <w:sz w:val="32"/>
@@ -5286,7 +5464,19 @@
                 <w:szCs w:val="28"/>
                 <w:lang w:bidi="ta-IN"/>
               </w:rPr>
-              <w:t xml:space="preserve">22nd  </w:t>
+              <w:t>22</w:t>
+            </w:r>
+            <w:proofErr w:type="gramStart"/>
+            <w:r>
+              <w:rPr>
+                <w:rFonts w:cs="Latha"/>
+                <w:b/>
+                <w:bCs/>
+                <w:sz w:val="28"/>
+                <w:szCs w:val="28"/>
+                <w:lang w:bidi="ta-IN"/>
+              </w:rPr>
+              <w:t xml:space="preserve">nd  </w:t>
             </w:r>
             <w:proofErr w:type="spellStart"/>
             <w:r>
@@ -5301,6 +5491,7 @@
               <w:t>Panchaati</w:t>
             </w:r>
             <w:proofErr w:type="spellEnd"/>
+            <w:proofErr w:type="gramEnd"/>
           </w:p>
           <w:p>
             <w:pPr>
@@ -5784,7 +5975,19 @@
                 <w:szCs w:val="28"/>
                 <w:lang w:bidi="ta-IN"/>
               </w:rPr>
-              <w:t xml:space="preserve">39th  </w:t>
+              <w:t>39</w:t>
+            </w:r>
+            <w:proofErr w:type="gramStart"/>
+            <w:r>
+              <w:rPr>
+                <w:rFonts w:cs="Latha"/>
+                <w:b/>
+                <w:bCs/>
+                <w:sz w:val="28"/>
+                <w:szCs w:val="28"/>
+                <w:lang w:bidi="ta-IN"/>
+              </w:rPr>
+              <w:t xml:space="preserve">th  </w:t>
             </w:r>
             <w:proofErr w:type="spellStart"/>
             <w:r>
@@ -5799,6 +6002,7 @@
               <w:t>Panchaati</w:t>
             </w:r>
             <w:proofErr w:type="spellEnd"/>
+            <w:proofErr w:type="gramEnd"/>
           </w:p>
           <w:p>
             <w:pPr>
@@ -6568,7 +6772,19 @@
                 <w:szCs w:val="28"/>
                 <w:lang w:bidi="ta-IN"/>
               </w:rPr>
-              <w:t xml:space="preserve">40th  </w:t>
+              <w:t>40</w:t>
+            </w:r>
+            <w:proofErr w:type="gramStart"/>
+            <w:r>
+              <w:rPr>
+                <w:rFonts w:cs="Latha"/>
+                <w:b/>
+                <w:bCs/>
+                <w:sz w:val="28"/>
+                <w:szCs w:val="28"/>
+                <w:lang w:bidi="ta-IN"/>
+              </w:rPr>
+              <w:t xml:space="preserve">th  </w:t>
             </w:r>
             <w:proofErr w:type="spellStart"/>
             <w:r>
@@ -6583,6 +6799,7 @@
               <w:t>Panchaati</w:t>
             </w:r>
             <w:proofErr w:type="spellEnd"/>
+            <w:proofErr w:type="gramEnd"/>
           </w:p>
           <w:p>
             <w:pPr>
@@ -6604,7 +6821,31 @@
                 <w:szCs w:val="28"/>
                 <w:lang w:bidi="ta-IN"/>
               </w:rPr>
-              <w:t>(1st  line)</w:t>
+              <w:t>(1</w:t>
+            </w:r>
+            <w:proofErr w:type="gramStart"/>
+            <w:r>
+              <w:rPr>
+                <w:rFonts w:cs="Latha"/>
+                <w:b/>
+                <w:bCs/>
+                <w:sz w:val="28"/>
+                <w:szCs w:val="28"/>
+                <w:lang w:bidi="ta-IN"/>
+              </w:rPr>
+              <w:t>st  line</w:t>
+            </w:r>
+            <w:proofErr w:type="gramEnd"/>
+            <w:r>
+              <w:rPr>
+                <w:rFonts w:cs="Latha"/>
+                <w:b/>
+                <w:bCs/>
+                <w:sz w:val="28"/>
+                <w:szCs w:val="28"/>
+                <w:lang w:bidi="ta-IN"/>
+              </w:rPr>
+              <w:t>)</w:t>
             </w:r>
           </w:p>
         </w:tc>
@@ -7096,7 +7337,23 @@
           <w:b/>
           <w:bCs/>
         </w:rPr>
-        <w:t>(ignore those which are already incorporated in your book’s version and date)</w:t>
+        <w:t>(</w:t>
+      </w:r>
+      <w:proofErr w:type="gramStart"/>
+      <w:r>
+        <w:rPr>
+          <w:b/>
+          <w:bCs/>
+        </w:rPr>
+        <w:t>ignore</w:t>
+      </w:r>
+      <w:proofErr w:type="gramEnd"/>
+      <w:r>
+        <w:rPr>
+          <w:b/>
+          <w:bCs/>
+        </w:rPr>
+        <w:t xml:space="preserve"> those which are already incorporated in your book’s version and date)</w:t>
       </w:r>
     </w:p>
     <w:tbl>

</xml_diff>